<commit_message>
Update to 1st deliverable report docs.
</commit_message>
<xml_diff>
--- a/docs/p1Report.docx
+++ b/docs/p1Report.docx
@@ -6,149 +6,462 @@
       <w:pPr>
         <w:pStyle w:val="Title"/>
       </w:pPr>
-      <w:r>
-        <w:t xml:space="preserve">COMP 512 Project 1 </w:t>
-      </w:r>
-      <w:r>
-        <w:t>Report</w:t>
-      </w:r>
-    </w:p>
-    <w:p>
-      <w:pPr>
-        <w:pStyle w:val="Heading1"/>
-      </w:pPr>
-      <w:r>
-        <w:t>Introduction</w:t>
-      </w:r>
-    </w:p>
-    <w:p>
-      <w:r>
-        <w:t>This description uses the attached class diagram as a referenc</w:t>
-      </w:r>
-      <w:r>
-        <w:t>e.</w:t>
-      </w:r>
-    </w:p>
-    <w:p>
-      <w:pPr>
-        <w:pStyle w:val="Heading1"/>
-      </w:pPr>
-      <w:r>
-        <w:t xml:space="preserve">Design </w:t>
-      </w:r>
-      <w:r>
-        <w:t>Description</w:t>
-      </w:r>
-    </w:p>
-    <w:p>
-      <w:pPr>
-        <w:pStyle w:val="Heading2"/>
-      </w:pPr>
-      <w:r>
-        <w:t>Communication</w:t>
-      </w:r>
-    </w:p>
-    <w:p>
-      <w:r>
-        <w:t>Communication between client, middleware, and RM servers is achieved using descriptor objects passed via ObjectOutputStream and ObjectInputStream over TCP. The descriptor objects allows us to encode strongly typed data in a meaningful way. We have one descriptor for requests (RequestDescriptor) and one descriptor for responses (ResponseDescriptor).</w:t>
-      </w:r>
-      <w:r>
-        <w:t xml:space="preserve"> </w:t>
-      </w:r>
-    </w:p>
-    <w:p>
-      <w:r>
-        <w:t>The RM servers and middleware uses a WelcomeManager object which listens for new client connections on a ServerSocket and creates a Socket wrapped in a ClientConnectionThread when a new client is accepted. ClientConnectionThread forwards requests it receives to the appropriate request handler. For the RM server it is RMRequestHandler and for the middleware it is MiddlewareRequestHandler.</w:t>
-      </w:r>
-    </w:p>
-    <w:p>
-      <w:r>
-        <w:t xml:space="preserve">The client and middleware creates and opens a Socket to the server based on command line input. </w:t>
-      </w:r>
-      <w:r>
-        <w:t>The hostname and port of the server is stored in a</w:t>
-      </w:r>
-      <w:r>
-        <w:t xml:space="preserve"> ServerConnection </w:t>
-      </w:r>
-      <w:r>
-        <w:t xml:space="preserve">object </w:t>
-      </w:r>
-      <w:r>
-        <w:t xml:space="preserve">which contains an operation for sending out a request and returning the response. </w:t>
-      </w:r>
-      <w:r>
-        <w:t xml:space="preserve">This operation also creates a new socket for each request which creates a ClientConnectionThread on the server-side. </w:t>
-      </w:r>
-      <w:r>
-        <w:t>Since the middleware must connect to multiple RM servers, it keeps track of its server connections using ConnectionManager.</w:t>
-      </w:r>
-    </w:p>
-    <w:p>
-      <w:pPr>
-        <w:pStyle w:val="Heading2"/>
-      </w:pPr>
-      <w:r>
-        <w:t>Concurrency</w:t>
-      </w:r>
-    </w:p>
-    <w:p>
-      <w:r>
-        <w:t xml:space="preserve">We achieve concurrency by creating a new thread (ClientConnectionThread) for </w:t>
-      </w:r>
-      <w:r>
-        <w:t>each</w:t>
-      </w:r>
-      <w:r>
-        <w:t xml:space="preserve"> new </w:t>
-      </w:r>
-      <w:r>
-        <w:t>request</w:t>
-      </w:r>
-      <w:r>
-        <w:t xml:space="preserve"> to the middleware and RM servers via the WelcomeManager. Thus one client can make a request while another client is still waiting on a response.</w:t>
-      </w:r>
-      <w:r>
-        <w:t xml:space="preserve"> While there is overhead in creating a new thread and socket each time, we expect to lower this overhead in future deliverables with thread and socket pooling.</w:t>
-      </w:r>
-    </w:p>
-    <w:p>
-      <w:pPr>
-        <w:pStyle w:val="Heading2"/>
-      </w:pPr>
-      <w:r>
-        <w:t>Handling Requests</w:t>
-      </w:r>
-    </w:p>
-    <w:p>
-      <w:r>
-        <w:t>The RequestHandler unpacks the RequestDescriptor</w:t>
-      </w:r>
-      <w:r>
-        <w:t xml:space="preserve"> at the middleware to determine which RM server the request should be sent to. </w:t>
-      </w:r>
-      <w:r>
-        <w:t>Or if it is a customer related operation, it sends out the request to each RM server and executes the request on the middleware’s RM for customers.</w:t>
-      </w:r>
-    </w:p>
-    <w:p>
-      <w:r>
-        <w:t>Similarly, the RMRequestHandler unpacks the RequestDescriptor at the RM server to execute the operation on the RM server. RMRequestHandler is essentially a wrapper for ResourceManagerImpl that converts a RequestDescriptor to the appropriate operation on ResourceManagerImpl.</w:t>
-      </w:r>
-    </w:p>
-    <w:p>
-      <w:r>
-        <w:br w:type="page"/>
-      </w:r>
-    </w:p>
-    <w:p>
-      <w:pPr>
-        <w:pStyle w:val="Heading1"/>
-      </w:pPr>
       <w:bookmarkStart w:id="0" w:name="_GoBack"/>
       <w:bookmarkEnd w:id="0"/>
       <w:r>
+        <w:t xml:space="preserve">COMP 512 Project 1 </w:t>
+      </w:r>
+      <w:r>
+        <w:t>Report</w:t>
+      </w:r>
+    </w:p>
+    <w:p>
+      <w:pPr>
+        <w:pStyle w:val="Heading1"/>
+      </w:pPr>
+      <w:r>
+        <w:t>Introduction</w:t>
+      </w:r>
+    </w:p>
+    <w:p>
+      <w:r>
+        <w:t xml:space="preserve">This description uses the attached class diagram </w:t>
+      </w:r>
+      <w:r>
+        <w:t xml:space="preserve">with application boundaries </w:t>
+      </w:r>
+      <w:r>
+        <w:t>as a referenc</w:t>
+      </w:r>
+      <w:r>
+        <w:t>e.</w:t>
+      </w:r>
+    </w:p>
+    <w:p>
+      <w:pPr>
+        <w:pStyle w:val="Heading1"/>
+      </w:pPr>
+      <w:r>
+        <w:t xml:space="preserve">Design </w:t>
+      </w:r>
+      <w:r>
+        <w:t>Description</w:t>
+      </w:r>
+    </w:p>
+    <w:p>
+      <w:pPr>
+        <w:pStyle w:val="Heading2"/>
+      </w:pPr>
+      <w:r>
+        <w:t>Communication</w:t>
+      </w:r>
+    </w:p>
+    <w:p>
+      <w:r>
+        <w:t xml:space="preserve">Communication between client, middleware, and RM servers is achieved using descriptor objects passed via </w:t>
+      </w:r>
+      <w:proofErr w:type="spellStart"/>
+      <w:r>
+        <w:t>ObjectOutputStream</w:t>
+      </w:r>
+      <w:proofErr w:type="spellEnd"/>
+      <w:r>
+        <w:t xml:space="preserve"> and </w:t>
+      </w:r>
+      <w:proofErr w:type="spellStart"/>
+      <w:r>
+        <w:t>ObjectInputStream</w:t>
+      </w:r>
+      <w:proofErr w:type="spellEnd"/>
+      <w:r>
+        <w:t xml:space="preserve"> over TCP. The descriptor objects allows us to encode strongly typed data in a meaningful way. We have one descriptor for requests (</w:t>
+      </w:r>
+      <w:proofErr w:type="spellStart"/>
+      <w:r>
+        <w:t>RequestDescriptor</w:t>
+      </w:r>
+      <w:proofErr w:type="spellEnd"/>
+      <w:r>
+        <w:t>) and one descriptor for responses (</w:t>
+      </w:r>
+      <w:proofErr w:type="spellStart"/>
+      <w:r>
+        <w:t>ResponseDescriptor</w:t>
+      </w:r>
+      <w:proofErr w:type="spellEnd"/>
+      <w:r>
+        <w:t>).</w:t>
+      </w:r>
+      <w:r>
+        <w:t xml:space="preserve"> </w:t>
+      </w:r>
+    </w:p>
+    <w:p>
+      <w:r>
+        <w:t xml:space="preserve">The RM servers and middleware uses a </w:t>
+      </w:r>
+      <w:proofErr w:type="spellStart"/>
+      <w:r>
+        <w:t>WelcomeManager</w:t>
+      </w:r>
+      <w:proofErr w:type="spellEnd"/>
+      <w:r>
+        <w:t xml:space="preserve"> object which listens for new client connections on a </w:t>
+      </w:r>
+      <w:proofErr w:type="spellStart"/>
+      <w:r>
+        <w:t>ServerSocket</w:t>
+      </w:r>
+      <w:proofErr w:type="spellEnd"/>
+      <w:r>
+        <w:t xml:space="preserve"> and creates a Socket wrapped in a </w:t>
+      </w:r>
+      <w:proofErr w:type="spellStart"/>
+      <w:r>
+        <w:t>ClientConnectionThread</w:t>
+      </w:r>
+      <w:proofErr w:type="spellEnd"/>
+      <w:r>
+        <w:t xml:space="preserve"> when a new client is accepted. </w:t>
+      </w:r>
+      <w:proofErr w:type="spellStart"/>
+      <w:r>
+        <w:t>ClientConnectionThread</w:t>
+      </w:r>
+      <w:proofErr w:type="spellEnd"/>
+      <w:r>
+        <w:t xml:space="preserve"> forwards requests it receives to the appropriate request handler. For the RM server it is </w:t>
+      </w:r>
+      <w:proofErr w:type="spellStart"/>
+      <w:r>
+        <w:t>RMRequestHandler</w:t>
+      </w:r>
+      <w:proofErr w:type="spellEnd"/>
+      <w:r>
+        <w:t xml:space="preserve"> and for the middleware it is </w:t>
+      </w:r>
+      <w:proofErr w:type="spellStart"/>
+      <w:r>
+        <w:t>MiddlewareRequestHandler</w:t>
+      </w:r>
+      <w:proofErr w:type="spellEnd"/>
+      <w:r>
+        <w:t>.</w:t>
+      </w:r>
+    </w:p>
+    <w:p>
+      <w:r>
+        <w:t xml:space="preserve">The client and middleware creates and opens a Socket to the server based on command line input. </w:t>
+      </w:r>
+      <w:r>
+        <w:t>The hostname and port of the server is stored in a</w:t>
+      </w:r>
+      <w:r>
+        <w:t xml:space="preserve"> </w:t>
+      </w:r>
+      <w:proofErr w:type="spellStart"/>
+      <w:r>
+        <w:t>ServerConnection</w:t>
+      </w:r>
+      <w:proofErr w:type="spellEnd"/>
+      <w:r>
+        <w:t xml:space="preserve"> </w:t>
+      </w:r>
+      <w:r>
+        <w:t xml:space="preserve">object </w:t>
+      </w:r>
+      <w:r>
+        <w:t xml:space="preserve">which contains an operation for sending out a request and returning the response. </w:t>
+      </w:r>
+      <w:r>
+        <w:t xml:space="preserve">This operation also creates a new socket for each request which creates a </w:t>
+      </w:r>
+      <w:proofErr w:type="spellStart"/>
+      <w:r>
+        <w:t>ClientConnectionThread</w:t>
+      </w:r>
+      <w:proofErr w:type="spellEnd"/>
+      <w:r>
+        <w:t xml:space="preserve"> on the server-side. </w:t>
+      </w:r>
+      <w:r>
+        <w:t xml:space="preserve">Since the middleware must connect to multiple RM servers, it keeps track of its server connections using </w:t>
+      </w:r>
+      <w:proofErr w:type="spellStart"/>
+      <w:r>
+        <w:t>ConnectionManager</w:t>
+      </w:r>
+      <w:proofErr w:type="spellEnd"/>
+      <w:r>
+        <w:t>.</w:t>
+      </w:r>
+    </w:p>
+    <w:p>
+      <w:pPr>
+        <w:pStyle w:val="Heading2"/>
+      </w:pPr>
+      <w:r>
+        <w:t>Concurrency</w:t>
+      </w:r>
+    </w:p>
+    <w:p>
+      <w:r>
+        <w:t>We achieve concurrency by creating a new thread (</w:t>
+      </w:r>
+      <w:proofErr w:type="spellStart"/>
+      <w:r>
+        <w:t>ClientConnectionThread</w:t>
+      </w:r>
+      <w:proofErr w:type="spellEnd"/>
+      <w:r>
+        <w:t xml:space="preserve">) for </w:t>
+      </w:r>
+      <w:r>
+        <w:t>each</w:t>
+      </w:r>
+      <w:r>
+        <w:t xml:space="preserve"> new </w:t>
+      </w:r>
+      <w:r>
+        <w:t>request</w:t>
+      </w:r>
+      <w:r>
+        <w:t xml:space="preserve"> to the middleware and RM servers via the </w:t>
+      </w:r>
+      <w:proofErr w:type="spellStart"/>
+      <w:r>
+        <w:t>WelcomeManager</w:t>
+      </w:r>
+      <w:proofErr w:type="spellEnd"/>
+      <w:r>
+        <w:t>. Thus one client can make a request while another client is still waiting on a response.</w:t>
+      </w:r>
+      <w:r>
+        <w:t xml:space="preserve"> While there is overhead in creating a new thread and socket each time, we expect to lower this overhead in future deliverables with thread and socket pooling.</w:t>
+      </w:r>
+    </w:p>
+    <w:p>
+      <w:r>
+        <w:t xml:space="preserve">We know the underlying data structures are not damaged by concurrent requests because the basic operations on </w:t>
+      </w:r>
+      <w:proofErr w:type="spellStart"/>
+      <w:r>
+        <w:t>RMItem</w:t>
+      </w:r>
+      <w:proofErr w:type="spellEnd"/>
+      <w:r>
+        <w:t xml:space="preserve"> in </w:t>
+      </w:r>
+      <w:proofErr w:type="spellStart"/>
+      <w:r>
+        <w:t>ResourceManagerImpl</w:t>
+      </w:r>
+      <w:proofErr w:type="spellEnd"/>
+      <w:r>
+        <w:t xml:space="preserve"> (</w:t>
+      </w:r>
+      <w:proofErr w:type="spellStart"/>
+      <w:r>
+        <w:t>readData</w:t>
+      </w:r>
+      <w:proofErr w:type="spellEnd"/>
+      <w:r>
+        <w:t xml:space="preserve">, </w:t>
+      </w:r>
+      <w:proofErr w:type="spellStart"/>
+      <w:r>
+        <w:t>writeData</w:t>
+      </w:r>
+      <w:proofErr w:type="spellEnd"/>
+      <w:r>
+        <w:t xml:space="preserve">, and </w:t>
+      </w:r>
+      <w:proofErr w:type="spellStart"/>
+      <w:r>
+        <w:t>removeData</w:t>
+      </w:r>
+      <w:proofErr w:type="spellEnd"/>
+      <w:r>
+        <w:t>) are synchronized. That is to say, only one thread can be inside any of these operations at a time. Therefore, after re-implementing web-service-like behaviour over TCP, there should not be any difference in concurrency safety</w:t>
+      </w:r>
+    </w:p>
+    <w:p>
+      <w:pPr>
+        <w:pStyle w:val="Heading2"/>
+      </w:pPr>
+      <w:r>
+        <w:t>Handling Requests</w:t>
+      </w:r>
+    </w:p>
+    <w:p>
+      <w:r>
+        <w:t xml:space="preserve">The </w:t>
+      </w:r>
+      <w:proofErr w:type="spellStart"/>
+      <w:r>
+        <w:t>RequestHandler</w:t>
+      </w:r>
+      <w:proofErr w:type="spellEnd"/>
+      <w:r>
+        <w:t xml:space="preserve"> unpacks the </w:t>
+      </w:r>
+      <w:proofErr w:type="spellStart"/>
+      <w:r>
+        <w:t>RequestDescriptor</w:t>
+      </w:r>
+      <w:proofErr w:type="spellEnd"/>
+      <w:r>
+        <w:t xml:space="preserve"> at the middleware to determine which RM server the request should be sent to. </w:t>
+      </w:r>
+      <w:r>
+        <w:t>Or if it is a customer related operation, it sends out the request to each RM server and executes the request on the middleware’s RM for customers.</w:t>
+      </w:r>
+    </w:p>
+    <w:p>
+      <w:r>
+        <w:t xml:space="preserve">Similarly, the </w:t>
+      </w:r>
+      <w:proofErr w:type="spellStart"/>
+      <w:r>
+        <w:t>RMRequestHandler</w:t>
+      </w:r>
+      <w:proofErr w:type="spellEnd"/>
+      <w:r>
+        <w:t xml:space="preserve"> unpacks the </w:t>
+      </w:r>
+      <w:proofErr w:type="spellStart"/>
+      <w:r>
+        <w:t>RequestDescriptor</w:t>
+      </w:r>
+      <w:proofErr w:type="spellEnd"/>
+      <w:r>
+        <w:t xml:space="preserve"> at the RM server to execute the operation on the RM server. </w:t>
+      </w:r>
+      <w:proofErr w:type="spellStart"/>
+      <w:r>
+        <w:t>RMRequestHandler</w:t>
+      </w:r>
+      <w:proofErr w:type="spellEnd"/>
+      <w:r>
+        <w:t xml:space="preserve"> is essentially a wrapper for </w:t>
+      </w:r>
+      <w:proofErr w:type="spellStart"/>
+      <w:r>
+        <w:t>ResourceManagerImpl</w:t>
+      </w:r>
+      <w:proofErr w:type="spellEnd"/>
+      <w:r>
+        <w:t xml:space="preserve"> that converts a </w:t>
+      </w:r>
+      <w:proofErr w:type="spellStart"/>
+      <w:r>
+        <w:t>RequestDescriptor</w:t>
+      </w:r>
+      <w:proofErr w:type="spellEnd"/>
+      <w:r>
+        <w:t xml:space="preserve"> to the appropriate operation on </w:t>
+      </w:r>
+      <w:proofErr w:type="spellStart"/>
+      <w:r>
+        <w:t>ResourceManagerImpl</w:t>
+      </w:r>
+      <w:proofErr w:type="spellEnd"/>
+      <w:r>
+        <w:t>.</w:t>
+      </w:r>
+      <w:r>
+        <w:br w:type="page"/>
+      </w:r>
+    </w:p>
+    <w:p>
+      <w:pPr>
+        <w:pStyle w:val="Heading1"/>
+      </w:pPr>
+      <w:r>
         <w:lastRenderedPageBreak/>
+        <w:t>Testing Suite</w:t>
+      </w:r>
+    </w:p>
+    <w:p>
+      <w:r>
+        <w:t>We initially tested our application simply by starting it up and making a few commands and checking on the server application that the output was indeed what was accepted.</w:t>
+      </w:r>
+    </w:p>
+    <w:p>
+      <w:r>
+        <w:t>We automated this process by changing the ant build script to start up the RM servers, middleware, and a test client which sends a series of requests and compares the responses to what would be expected from that request. For example, adding a new flight with correct parameter should return true. Attempting to book that flight before it is created should return false.</w:t>
+      </w:r>
+    </w:p>
+    <w:p>
+      <w:r>
+        <w:t>We additionally manually tested and passed the following cases:</w:t>
+      </w:r>
+    </w:p>
+    <w:p>
+      <w:pPr>
+        <w:pStyle w:val="ListParagraph"/>
+        <w:numPr>
+          <w:ilvl w:val="0"/>
+          <w:numId w:val="5"/>
+        </w:numPr>
+      </w:pPr>
+      <w:r>
+        <w:t>Make a request while a RM server is down.</w:t>
+      </w:r>
+    </w:p>
+    <w:p>
+      <w:pPr>
+        <w:pStyle w:val="ListParagraph"/>
+        <w:numPr>
+          <w:ilvl w:val="0"/>
+          <w:numId w:val="5"/>
+        </w:numPr>
+      </w:pPr>
+      <w:r>
+        <w:t>Make a request while the middleware server is down.</w:t>
+      </w:r>
+    </w:p>
+    <w:p>
+      <w:pPr>
+        <w:pStyle w:val="ListParagraph"/>
+        <w:numPr>
+          <w:ilvl w:val="0"/>
+          <w:numId w:val="5"/>
+        </w:numPr>
+      </w:pPr>
+      <w:r>
+        <w:t>Modifying the RM server code so that a certain operation takes blocks for 20 seconds. Then running two clients and making the blocking request from the first client followed by a typical request from the second client. (simulates concurrent requests to middleware)</w:t>
+      </w:r>
+    </w:p>
+    <w:p>
+      <w:pPr>
+        <w:pStyle w:val="ListParagraph"/>
+        <w:numPr>
+          <w:ilvl w:val="0"/>
+          <w:numId w:val="5"/>
+        </w:numPr>
+      </w:pPr>
+      <w:r>
+        <w:t>Making the same change as the above case but the second client makes a request that ends at the same RM server as the first client. (simulates concurrent requests to RM server)</w:t>
+      </w:r>
+    </w:p>
+    <w:p>
+      <w:pPr>
+        <w:pStyle w:val="ListParagraph"/>
+        <w:numPr>
+          <w:ilvl w:val="0"/>
+          <w:numId w:val="5"/>
+        </w:numPr>
+      </w:pPr>
+      <w:r>
+        <w:t>Running two clients simultaneously and repeatedly make requests from both clients. (simulates concurrent data access)</w:t>
+      </w:r>
+    </w:p>
+    <w:p>
+      <w:pPr>
+        <w:pStyle w:val="Heading1"/>
+      </w:pPr>
+      <w:r>
         <w:t>Application Use Notes</w:t>
       </w:r>
     </w:p>
@@ -174,7 +487,20 @@
         </w:numPr>
       </w:pPr>
       <w:r>
-        <w:t>Start this application via java. The main method is located in “server.RMServer.main()”.</w:t>
+        <w:t>Start this application via java. The main method is located in “</w:t>
+      </w:r>
+      <w:proofErr w:type="spellStart"/>
+      <w:proofErr w:type="gramStart"/>
+      <w:r>
+        <w:t>server.RMServer.main</w:t>
+      </w:r>
+      <w:proofErr w:type="spellEnd"/>
+      <w:r>
+        <w:t>(</w:t>
+      </w:r>
+      <w:proofErr w:type="gramEnd"/>
+      <w:r>
+        <w:t>)”.</w:t>
       </w:r>
     </w:p>
     <w:p>
@@ -220,17 +546,18 @@
       <w:r>
         <w:t>Start this application via java. The main method is located in “</w:t>
       </w:r>
-      <w:r>
-        <w:t>middleware</w:t>
-      </w:r>
-      <w:r>
-        <w:t>.</w:t>
-      </w:r>
-      <w:r>
-        <w:t>MiddlewareServer</w:t>
-      </w:r>
-      <w:r>
-        <w:t>.main()”.</w:t>
+      <w:proofErr w:type="spellStart"/>
+      <w:proofErr w:type="gramStart"/>
+      <w:r>
+        <w:t>middleware.MiddlewareServer.main</w:t>
+      </w:r>
+      <w:proofErr w:type="spellEnd"/>
+      <w:r>
+        <w:t>(</w:t>
+      </w:r>
+      <w:proofErr w:type="gramEnd"/>
+      <w:r>
+        <w:t>)”.</w:t>
       </w:r>
     </w:p>
     <w:p>
@@ -264,8 +591,13 @@
       <w:pPr>
         <w:pStyle w:val="Heading2"/>
       </w:pPr>
-      <w:r>
-        <w:t>WebServer (Client)</w:t>
+      <w:proofErr w:type="spellStart"/>
+      <w:r>
+        <w:t>WebServer</w:t>
+      </w:r>
+      <w:proofErr w:type="spellEnd"/>
+      <w:r>
+        <w:t xml:space="preserve"> (Client)</w:t>
       </w:r>
     </w:p>
     <w:p>
@@ -277,7 +609,20 @@
         </w:numPr>
       </w:pPr>
       <w:r>
-        <w:t>Start this application via java. The main method is located in “webserver.WebServer.main()”.</w:t>
+        <w:t>Start this application via java. The main method is located in “</w:t>
+      </w:r>
+      <w:proofErr w:type="spellStart"/>
+      <w:proofErr w:type="gramStart"/>
+      <w:r>
+        <w:t>webserver.WebServer.main</w:t>
+      </w:r>
+      <w:proofErr w:type="spellEnd"/>
+      <w:r>
+        <w:t>(</w:t>
+      </w:r>
+      <w:proofErr w:type="gramEnd"/>
+      <w:r>
+        <w:t>)”.</w:t>
       </w:r>
     </w:p>
     <w:p>
@@ -718,6 +1063,118 @@
       </w:rPr>
     </w:lvl>
   </w:abstractNum>
+  <w:abstractNum w:abstractNumId="4" w15:restartNumberingAfterBreak="0">
+    <w:nsid w:val="7EFB3871"/>
+    <w:multiLevelType w:val="hybridMultilevel"/>
+    <w:tmpl w:val="B858ABAC"/>
+    <w:lvl w:ilvl="0" w:tplc="5FE65ADA">
+      <w:numFmt w:val="bullet"/>
+      <w:lvlText w:val="-"/>
+      <w:lvlJc w:val="left"/>
+      <w:pPr>
+        <w:ind w:left="720" w:hanging="360"/>
+      </w:pPr>
+      <w:rPr>
+        <w:rFonts w:ascii="Calibri" w:eastAsiaTheme="minorEastAsia" w:hAnsi="Calibri" w:cstheme="minorBidi" w:hint="default"/>
+      </w:rPr>
+    </w:lvl>
+    <w:lvl w:ilvl="1" w:tplc="10090003" w:tentative="1">
+      <w:start w:val="1"/>
+      <w:numFmt w:val="bullet"/>
+      <w:lvlText w:val="o"/>
+      <w:lvlJc w:val="left"/>
+      <w:pPr>
+        <w:ind w:left="1440" w:hanging="360"/>
+      </w:pPr>
+      <w:rPr>
+        <w:rFonts w:ascii="Courier New" w:hAnsi="Courier New" w:cs="Courier New" w:hint="default"/>
+      </w:rPr>
+    </w:lvl>
+    <w:lvl w:ilvl="2" w:tplc="10090005" w:tentative="1">
+      <w:start w:val="1"/>
+      <w:numFmt w:val="bullet"/>
+      <w:lvlText w:val=""/>
+      <w:lvlJc w:val="left"/>
+      <w:pPr>
+        <w:ind w:left="2160" w:hanging="360"/>
+      </w:pPr>
+      <w:rPr>
+        <w:rFonts w:ascii="Wingdings" w:hAnsi="Wingdings" w:hint="default"/>
+      </w:rPr>
+    </w:lvl>
+    <w:lvl w:ilvl="3" w:tplc="10090001" w:tentative="1">
+      <w:start w:val="1"/>
+      <w:numFmt w:val="bullet"/>
+      <w:lvlText w:val=""/>
+      <w:lvlJc w:val="left"/>
+      <w:pPr>
+        <w:ind w:left="2880" w:hanging="360"/>
+      </w:pPr>
+      <w:rPr>
+        <w:rFonts w:ascii="Symbol" w:hAnsi="Symbol" w:hint="default"/>
+      </w:rPr>
+    </w:lvl>
+    <w:lvl w:ilvl="4" w:tplc="10090003" w:tentative="1">
+      <w:start w:val="1"/>
+      <w:numFmt w:val="bullet"/>
+      <w:lvlText w:val="o"/>
+      <w:lvlJc w:val="left"/>
+      <w:pPr>
+        <w:ind w:left="3600" w:hanging="360"/>
+      </w:pPr>
+      <w:rPr>
+        <w:rFonts w:ascii="Courier New" w:hAnsi="Courier New" w:cs="Courier New" w:hint="default"/>
+      </w:rPr>
+    </w:lvl>
+    <w:lvl w:ilvl="5" w:tplc="10090005" w:tentative="1">
+      <w:start w:val="1"/>
+      <w:numFmt w:val="bullet"/>
+      <w:lvlText w:val=""/>
+      <w:lvlJc w:val="left"/>
+      <w:pPr>
+        <w:ind w:left="4320" w:hanging="360"/>
+      </w:pPr>
+      <w:rPr>
+        <w:rFonts w:ascii="Wingdings" w:hAnsi="Wingdings" w:hint="default"/>
+      </w:rPr>
+    </w:lvl>
+    <w:lvl w:ilvl="6" w:tplc="10090001" w:tentative="1">
+      <w:start w:val="1"/>
+      <w:numFmt w:val="bullet"/>
+      <w:lvlText w:val=""/>
+      <w:lvlJc w:val="left"/>
+      <w:pPr>
+        <w:ind w:left="5040" w:hanging="360"/>
+      </w:pPr>
+      <w:rPr>
+        <w:rFonts w:ascii="Symbol" w:hAnsi="Symbol" w:hint="default"/>
+      </w:rPr>
+    </w:lvl>
+    <w:lvl w:ilvl="7" w:tplc="10090003" w:tentative="1">
+      <w:start w:val="1"/>
+      <w:numFmt w:val="bullet"/>
+      <w:lvlText w:val="o"/>
+      <w:lvlJc w:val="left"/>
+      <w:pPr>
+        <w:ind w:left="5760" w:hanging="360"/>
+      </w:pPr>
+      <w:rPr>
+        <w:rFonts w:ascii="Courier New" w:hAnsi="Courier New" w:cs="Courier New" w:hint="default"/>
+      </w:rPr>
+    </w:lvl>
+    <w:lvl w:ilvl="8" w:tplc="10090005" w:tentative="1">
+      <w:start w:val="1"/>
+      <w:numFmt w:val="bullet"/>
+      <w:lvlText w:val=""/>
+      <w:lvlJc w:val="left"/>
+      <w:pPr>
+        <w:ind w:left="6480" w:hanging="360"/>
+      </w:pPr>
+      <w:rPr>
+        <w:rFonts w:ascii="Wingdings" w:hAnsi="Wingdings" w:hint="default"/>
+      </w:rPr>
+    </w:lvl>
+  </w:abstractNum>
   <w:num w:numId="1">
     <w:abstractNumId w:val="3"/>
   </w:num>
@@ -729,6 +1186,9 @@
   </w:num>
   <w:num w:numId="4">
     <w:abstractNumId w:val="1"/>
+  </w:num>
+  <w:num w:numId="5">
+    <w:abstractNumId w:val="4"/>
   </w:num>
 </w:numbering>
 </file>

</xml_diff>